<commit_message>
finished basic infrastructure | incorrect display error
</commit_message>
<xml_diff>
--- a/Eigenfluids random factoids.docx
+++ b/Eigenfluids random factoids.docx
@@ -3,8 +3,21 @@
 <w:document xmlns:wpc="http://schemas.microsoft.com/office/word/2010/wordprocessingCanvas" xmlns:cx="http://schemas.microsoft.com/office/drawing/2014/chartex" xmlns:cx1="http://schemas.microsoft.com/office/drawing/2015/9/8/chartex" xmlns:cx2="http://schemas.microsoft.com/office/drawing/2015/10/21/chartex" xmlns:cx3="http://schemas.microsoft.com/office/drawing/2016/5/9/chartex" xmlns:cx4="http://schemas.microsoft.com/office/drawing/2016/5/10/chartex" xmlns:cx5="http://schemas.microsoft.com/office/drawing/2016/5/11/chartex" xmlns:cx6="http://schemas.microsoft.com/office/drawing/2016/5/12/chartex" xmlns:cx7="http://schemas.microsoft.com/office/drawing/2016/5/13/chartex" xmlns:cx8="http://schemas.microsoft.com/office/drawing/2016/5/14/chartex" xmlns:mc="http://schemas.openxmlformats.org/markup-compatibility/2006" xmlns:aink="http://schemas.microsoft.com/office/drawing/2016/ink" xmlns:am3d="http://schemas.microsoft.com/office/drawing/2017/model3d" xmlns:o="urn:schemas-microsoft-com:office:office" xmlns:oel="http://schemas.microsoft.com/office/2019/extlst" xmlns:r="http://schemas.openxmlformats.org/officeDocument/2006/relationships" xmlns:m="http://schemas.openxmlformats.org/officeDocument/2006/math" xmlns:v="urn:schemas-microsoft-com:vml" xmlns:wp14="http://schemas.microsoft.com/office/word/2010/wordprocessingDrawing" xmlns:wp="http://schemas.openxmlformats.org/drawingml/2006/wordprocessingDrawing" xmlns:w10="urn:schemas-microsoft-com:office:word" xmlns:w="http://schemas.openxmlformats.org/wordprocessingml/2006/main" xmlns:w14="http://schemas.microsoft.com/office/word/2010/wordml" xmlns:w15="http://schemas.microsoft.com/office/word/2012/wordml" xmlns:w16cex="http://schemas.microsoft.com/office/word/2018/wordml/cex" xmlns:w16cid="http://schemas.microsoft.com/office/word/2016/wordml/cid" xmlns:w16="http://schemas.microsoft.com/office/word/2018/wordml" xmlns:w16du="http://schemas.microsoft.com/office/word/2023/wordml/word16du" xmlns:w16sdtdh="http://schemas.microsoft.com/office/word/2020/wordml/sdtdatahash" xmlns:w16sdtfl="http://schemas.microsoft.com/office/word/2024/wordml/sdtformatlock" xmlns:w16se="http://schemas.microsoft.com/office/word/2015/wordml/symex" xmlns:wpg="http://schemas.microsoft.com/office/word/2010/wordprocessingGroup" xmlns:wpi="http://schemas.microsoft.com/office/word/2010/wordprocessingInk" xmlns:wne="http://schemas.microsoft.com/office/word/2006/wordml" xmlns:wps="http://schemas.microsoft.com/office/word/2010/wordprocessingShape" mc:Ignorable="w14 w15 w16se w16cid w16 w16cex w16sdtdh w16sdtfl w16du wp14">
   <w:body>
     <w:p>
-      <w:r>
-        <w:t>Eigenfluids random factoids:</w:t>
+      <w:proofErr w:type="spellStart"/>
+      <w:r>
+        <w:t>Eigenfluids</w:t>
+      </w:r>
+      <w:proofErr w:type="spellEnd"/>
+      <w:r>
+        <w:t xml:space="preserve"> random </w:t>
+      </w:r>
+      <w:proofErr w:type="spellStart"/>
+      <w:r>
+        <w:t>factoids</w:t>
+      </w:r>
+      <w:proofErr w:type="spellEnd"/>
+      <w:r>
+        <w:t>:</w:t>
       </w:r>
     </w:p>
     <w:p/>
@@ -13,7 +26,60 @@
         <w:t>HOL JÖN BE A KOORDINÁTA? Kezdeti érték számítás -&gt; onnan mehet mátrix</w:t>
       </w:r>
       <w:r>
-        <w:t>(csak súlyok) -&gt; velocityhez is kell</w:t>
+        <w:t xml:space="preserve"> </w:t>
+      </w:r>
+      <w:r>
+        <w:t xml:space="preserve">(csak súlyok) -&gt; </w:t>
+      </w:r>
+      <w:proofErr w:type="spellStart"/>
+      <w:r>
+        <w:t>velocityhez</w:t>
+      </w:r>
+      <w:proofErr w:type="spellEnd"/>
+      <w:r>
+        <w:t xml:space="preserve"> is kell</w:t>
+      </w:r>
+    </w:p>
+    <w:p>
+      <w:r>
+        <w:rPr>
+          <w:noProof/>
+        </w:rPr>
+        <w:drawing>
+          <wp:inline distT="0" distB="0" distL="0" distR="0" wp14:anchorId="3DD24C3D" wp14:editId="65A609AE">
+            <wp:extent cx="1539240" cy="813599"/>
+            <wp:effectExtent l="0" t="0" r="3810" b="5715"/>
+            <wp:docPr id="1597370780" name="Kép 1" descr="A képen Betűtípus, fehér, Grafika, szimbólum látható&#10;&#10;Előfordulhat, hogy a mesterséges intelligencia által létrehozott tartalom helytelen."/>
+            <wp:cNvGraphicFramePr>
+              <a:graphicFrameLocks xmlns:a="http://schemas.openxmlformats.org/drawingml/2006/main" noChangeAspect="1"/>
+            </wp:cNvGraphicFramePr>
+            <a:graphic xmlns:a="http://schemas.openxmlformats.org/drawingml/2006/main">
+              <a:graphicData uri="http://schemas.openxmlformats.org/drawingml/2006/picture">
+                <pic:pic xmlns:pic="http://schemas.openxmlformats.org/drawingml/2006/picture">
+                  <pic:nvPicPr>
+                    <pic:cNvPr id="1597370780" name="Kép 1" descr="A képen Betűtípus, fehér, Grafika, szimbólum látható&#10;&#10;Előfordulhat, hogy a mesterséges intelligencia által létrehozott tartalom helytelen."/>
+                    <pic:cNvPicPr/>
+                  </pic:nvPicPr>
+                  <pic:blipFill>
+                    <a:blip r:embed="rId4"/>
+                    <a:stretch>
+                      <a:fillRect/>
+                    </a:stretch>
+                  </pic:blipFill>
+                  <pic:spPr>
+                    <a:xfrm>
+                      <a:off x="0" y="0"/>
+                      <a:ext cx="1550970" cy="819799"/>
+                    </a:xfrm>
+                    <a:prstGeom prst="rect">
+                      <a:avLst/>
+                    </a:prstGeom>
+                  </pic:spPr>
+                </pic:pic>
+              </a:graphicData>
+            </a:graphic>
+          </wp:inline>
+        </w:drawing>
       </w:r>
     </w:p>
     <w:p>
@@ -21,6 +87,9 @@
         <w:ind w:left="708" w:firstLine="708"/>
       </w:pPr>
       <w:r>
+        <w:rPr>
+          <w:noProof/>
+        </w:rPr>
         <w:drawing>
           <wp:inline distT="0" distB="0" distL="0" distR="0" wp14:anchorId="15EBAA01" wp14:editId="0CE5958C">
             <wp:extent cx="1209844" cy="209579"/>
@@ -37,7 +106,7 @@
                     <pic:cNvPicPr/>
                   </pic:nvPicPr>
                   <pic:blipFill>
-                    <a:blip r:embed="rId4"/>
+                    <a:blip r:embed="rId5"/>
                     <a:stretch>
                       <a:fillRect/>
                     </a:stretch>
@@ -58,6 +127,9 @@
         </w:drawing>
       </w:r>
       <w:r>
+        <w:rPr>
+          <w:noProof/>
+        </w:rPr>
         <w:drawing>
           <wp:inline distT="0" distB="0" distL="0" distR="0" wp14:anchorId="72EFE1C4" wp14:editId="496A717A">
             <wp:extent cx="4869180" cy="408793"/>
@@ -74,7 +146,7 @@
                     <pic:cNvPicPr/>
                   </pic:nvPicPr>
                   <pic:blipFill>
-                    <a:blip r:embed="rId5"/>
+                    <a:blip r:embed="rId6"/>
                     <a:stretch>
                       <a:fillRect/>
                     </a:stretch>
@@ -95,6 +167,9 @@
         </w:drawing>
       </w:r>
       <w:r>
+        <w:rPr>
+          <w:noProof/>
+        </w:rPr>
         <w:drawing>
           <wp:inline distT="0" distB="0" distL="0" distR="0" wp14:anchorId="356B1123" wp14:editId="01DE015B">
             <wp:extent cx="4737695" cy="686435"/>
@@ -111,7 +186,7 @@
                     <pic:cNvPicPr/>
                   </pic:nvPicPr>
                   <pic:blipFill rotWithShape="1">
-                    <a:blip r:embed="rId6"/>
+                    <a:blip r:embed="rId7"/>
                     <a:srcRect t="23712"/>
                     <a:stretch/>
                   </pic:blipFill>
@@ -141,6 +216,9 @@
     </w:p>
     <w:p>
       <w:r>
+        <w:rPr>
+          <w:noProof/>
+        </w:rPr>
         <w:drawing>
           <wp:inline distT="0" distB="0" distL="0" distR="0" wp14:anchorId="55EF21A2" wp14:editId="51EA184C">
             <wp:extent cx="2381582" cy="381053"/>
@@ -157,7 +235,7 @@
                     <pic:cNvPicPr/>
                   </pic:nvPicPr>
                   <pic:blipFill>
-                    <a:blip r:embed="rId7"/>
+                    <a:blip r:embed="rId8"/>
                     <a:stretch>
                       <a:fillRect/>
                     </a:stretch>
@@ -180,6 +258,9 @@
     </w:p>
     <w:p>
       <w:r>
+        <w:rPr>
+          <w:noProof/>
+        </w:rPr>
         <w:drawing>
           <wp:inline distT="0" distB="0" distL="0" distR="0" wp14:anchorId="1F60B2A6" wp14:editId="5BB24A4B">
             <wp:extent cx="924054" cy="219106"/>
@@ -196,7 +277,7 @@
                     <pic:cNvPicPr/>
                   </pic:nvPicPr>
                   <pic:blipFill>
-                    <a:blip r:embed="rId8"/>
+                    <a:blip r:embed="rId9"/>
                     <a:stretch>
                       <a:fillRect/>
                     </a:stretch>
@@ -219,6 +300,9 @@
     </w:p>
     <w:p>
       <w:r>
+        <w:rPr>
+          <w:noProof/>
+        </w:rPr>
         <w:drawing>
           <wp:inline distT="0" distB="0" distL="0" distR="0" wp14:anchorId="2F4B636D" wp14:editId="716C632F">
             <wp:extent cx="2667372" cy="543001"/>
@@ -235,7 +319,7 @@
                     <pic:cNvPicPr/>
                   </pic:nvPicPr>
                   <pic:blipFill>
-                    <a:blip r:embed="rId9"/>
+                    <a:blip r:embed="rId10"/>
                     <a:stretch>
                       <a:fillRect/>
                     </a:stretch>
@@ -258,6 +342,9 @@
     </w:p>
     <w:p>
       <w:r>
+        <w:rPr>
+          <w:noProof/>
+        </w:rPr>
         <w:drawing>
           <wp:inline distT="0" distB="0" distL="0" distR="0" wp14:anchorId="1090E53E" wp14:editId="0F335AE7">
             <wp:extent cx="5096586" cy="3134162"/>
@@ -274,7 +361,7 @@
                     <pic:cNvPicPr/>
                   </pic:nvPicPr>
                   <pic:blipFill>
-                    <a:blip r:embed="rId10"/>
+                    <a:blip r:embed="rId11"/>
                     <a:stretch>
                       <a:fillRect/>
                     </a:stretch>
@@ -297,6 +384,9 @@
     </w:p>
     <w:p>
       <w:r>
+        <w:rPr>
+          <w:noProof/>
+        </w:rPr>
         <w:lastRenderedPageBreak/>
         <w:drawing>
           <wp:inline distT="0" distB="0" distL="0" distR="0" wp14:anchorId="6F233089" wp14:editId="7DC2B9E4">
@@ -314,7 +404,7 @@
                     <pic:cNvPicPr/>
                   </pic:nvPicPr>
                   <pic:blipFill>
-                    <a:blip r:embed="rId11"/>
+                    <a:blip r:embed="rId12"/>
                     <a:stretch>
                       <a:fillRect/>
                     </a:stretch>
@@ -337,6 +427,9 @@
     </w:p>
     <w:p>
       <w:r>
+        <w:rPr>
+          <w:noProof/>
+        </w:rPr>
         <w:drawing>
           <wp:inline distT="0" distB="0" distL="0" distR="0" wp14:anchorId="237AAC0E" wp14:editId="63484046">
             <wp:extent cx="5001323" cy="3934374"/>
@@ -353,7 +446,7 @@
                     <pic:cNvPicPr/>
                   </pic:nvPicPr>
                   <pic:blipFill>
-                    <a:blip r:embed="rId12"/>
+                    <a:blip r:embed="rId13"/>
                     <a:stretch>
                       <a:fillRect/>
                     </a:stretch>
@@ -376,6 +469,9 @@
     </w:p>
     <w:p>
       <w:r>
+        <w:rPr>
+          <w:noProof/>
+        </w:rPr>
         <w:drawing>
           <wp:inline distT="0" distB="0" distL="0" distR="0" wp14:anchorId="41AF9C1A" wp14:editId="07BA5689">
             <wp:extent cx="2314898" cy="628738"/>
@@ -392,7 +488,7 @@
                     <pic:cNvPicPr/>
                   </pic:nvPicPr>
                   <pic:blipFill>
-                    <a:blip r:embed="rId13"/>
+                    <a:blip r:embed="rId14"/>
                     <a:stretch>
                       <a:fillRect/>
                     </a:stretch>

</xml_diff>